<commit_message>
Finished implementing the rest of the unit tests.
</commit_message>
<xml_diff>
--- a/documentation/Literature_Review.docx
+++ b/documentation/Literature_Review.docx
@@ -484,129 +484,13 @@
           <w:r>
             <w:fldChar w:fldCharType="separate"/>
           </w:r>
-          <w:bookmarkStart w:id="0" w:name="_GoBack"/>
-          <w:bookmarkEnd w:id="0"/>
-          <w:r>
-            <w:rPr>
-              <w:rStyle w:val="Hyperlink"/>
-              <w:noProof/>
-            </w:rPr>
-            <w:fldChar w:fldCharType="begin"/>
-          </w:r>
-          <w:r>
-            <w:rPr>
-              <w:rStyle w:val="Hyperlink"/>
-              <w:noProof/>
-            </w:rPr>
-            <w:instrText xml:space="preserve"> </w:instrText>
-          </w:r>
-          <w:r>
-            <w:rPr>
-              <w:noProof/>
-            </w:rPr>
-            <w:instrText>HYPERLINK \l "_Toc3676296"</w:instrText>
-          </w:r>
-          <w:r>
-            <w:rPr>
-              <w:rStyle w:val="Hyperlink"/>
-              <w:noProof/>
-            </w:rPr>
-            <w:instrText xml:space="preserve"> </w:instrText>
-          </w:r>
-          <w:r>
-            <w:rPr>
-              <w:rStyle w:val="Hyperlink"/>
-              <w:noProof/>
-            </w:rPr>
-          </w:r>
-          <w:r>
-            <w:rPr>
-              <w:rStyle w:val="Hyperlink"/>
-              <w:noProof/>
-            </w:rPr>
-            <w:fldChar w:fldCharType="separate"/>
-          </w:r>
-          <w:r>
-            <w:rPr>
-              <w:rStyle w:val="Hyperlink"/>
-              <w:noProof/>
-            </w:rPr>
-            <w:t>INTRODUCTION:</w:t>
-          </w:r>
-          <w:r>
-            <w:rPr>
-              <w:noProof/>
-              <w:webHidden/>
-            </w:rPr>
-            <w:tab/>
-          </w:r>
-          <w:r>
-            <w:rPr>
-              <w:noProof/>
-              <w:webHidden/>
-            </w:rPr>
-            <w:fldChar w:fldCharType="begin"/>
-          </w:r>
-          <w:r>
-            <w:rPr>
-              <w:noProof/>
-              <w:webHidden/>
-            </w:rPr>
-            <w:instrText xml:space="preserve"> PAGEREF _Toc3676296 \h </w:instrText>
-          </w:r>
-          <w:r>
-            <w:rPr>
-              <w:noProof/>
-              <w:webHidden/>
-            </w:rPr>
-          </w:r>
-          <w:r>
-            <w:rPr>
-              <w:noProof/>
-              <w:webHidden/>
-            </w:rPr>
-            <w:fldChar w:fldCharType="separate"/>
-          </w:r>
-          <w:r>
-            <w:rPr>
-              <w:noProof/>
-              <w:webHidden/>
-            </w:rPr>
-            <w:t>2</w:t>
-          </w:r>
-          <w:r>
-            <w:rPr>
-              <w:noProof/>
-              <w:webHidden/>
-            </w:rPr>
-            <w:fldChar w:fldCharType="end"/>
-          </w:r>
-          <w:r>
-            <w:rPr>
-              <w:rStyle w:val="Hyperlink"/>
-              <w:noProof/>
-            </w:rPr>
-            <w:fldChar w:fldCharType="end"/>
-          </w:r>
-        </w:p>
-        <w:p>
-          <w:pPr>
-            <w:pStyle w:val="TOC1"/>
-            <w:tabs>
-              <w:tab w:val="right" w:leader="dot" w:pos="9350"/>
-            </w:tabs>
-            <w:rPr>
-              <w:noProof/>
-              <w:lang w:val="en-GB" w:eastAsia="en-GB"/>
-            </w:rPr>
-          </w:pPr>
-          <w:hyperlink w:anchor="_Toc3676297" w:history="1">
+          <w:hyperlink w:anchor="_Toc5034786" w:history="1">
             <w:r>
               <w:rPr>
                 <w:rStyle w:val="Hyperlink"/>
                 <w:noProof/>
               </w:rPr>
-              <w:t>ABOUT DOBBLE:</w:t>
+              <w:t>INTRODUCTION:</w:t>
             </w:r>
             <w:r>
               <w:rPr>
@@ -627,7 +511,7 @@
                 <w:noProof/>
                 <w:webHidden/>
               </w:rPr>
-              <w:instrText xml:space="preserve"> PAGEREF _Toc3676297 \h </w:instrText>
+              <w:instrText xml:space="preserve"> PAGEREF _Toc5034786 \h </w:instrText>
             </w:r>
             <w:r>
               <w:rPr>
@@ -669,13 +553,13 @@
               <w:lang w:val="en-GB" w:eastAsia="en-GB"/>
             </w:rPr>
           </w:pPr>
-          <w:hyperlink w:anchor="_Toc3676298" w:history="1">
+          <w:hyperlink w:anchor="_Toc5034787" w:history="1">
             <w:r>
               <w:rPr>
                 <w:rStyle w:val="Hyperlink"/>
                 <w:noProof/>
               </w:rPr>
-              <w:t>SYMBOL GENERATION:</w:t>
+              <w:t>ABOUT DOBBLE:</w:t>
             </w:r>
             <w:r>
               <w:rPr>
@@ -696,7 +580,7 @@
                 <w:noProof/>
                 <w:webHidden/>
               </w:rPr>
-              <w:instrText xml:space="preserve"> PAGEREF _Toc3676298 \h </w:instrText>
+              <w:instrText xml:space="preserve"> PAGEREF _Toc5034787 \h </w:instrText>
             </w:r>
             <w:r>
               <w:rPr>
@@ -738,7 +622,76 @@
               <w:lang w:val="en-GB" w:eastAsia="en-GB"/>
             </w:rPr>
           </w:pPr>
-          <w:hyperlink w:anchor="_Toc3676299" w:history="1">
+          <w:hyperlink w:anchor="_Toc5034788" w:history="1">
+            <w:r>
+              <w:rPr>
+                <w:rStyle w:val="Hyperlink"/>
+                <w:noProof/>
+              </w:rPr>
+              <w:t>SYMBOL GENERATION:</w:t>
+            </w:r>
+            <w:r>
+              <w:rPr>
+                <w:noProof/>
+                <w:webHidden/>
+              </w:rPr>
+              <w:tab/>
+            </w:r>
+            <w:r>
+              <w:rPr>
+                <w:noProof/>
+                <w:webHidden/>
+              </w:rPr>
+              <w:fldChar w:fldCharType="begin"/>
+            </w:r>
+            <w:r>
+              <w:rPr>
+                <w:noProof/>
+                <w:webHidden/>
+              </w:rPr>
+              <w:instrText xml:space="preserve"> PAGEREF _Toc5034788 \h </w:instrText>
+            </w:r>
+            <w:r>
+              <w:rPr>
+                <w:noProof/>
+                <w:webHidden/>
+              </w:rPr>
+            </w:r>
+            <w:r>
+              <w:rPr>
+                <w:noProof/>
+                <w:webHidden/>
+              </w:rPr>
+              <w:fldChar w:fldCharType="separate"/>
+            </w:r>
+            <w:r>
+              <w:rPr>
+                <w:noProof/>
+                <w:webHidden/>
+              </w:rPr>
+              <w:t>2</w:t>
+            </w:r>
+            <w:r>
+              <w:rPr>
+                <w:noProof/>
+                <w:webHidden/>
+              </w:rPr>
+              <w:fldChar w:fldCharType="end"/>
+            </w:r>
+          </w:hyperlink>
+        </w:p>
+        <w:p>
+          <w:pPr>
+            <w:pStyle w:val="TOC1"/>
+            <w:tabs>
+              <w:tab w:val="right" w:leader="dot" w:pos="9350"/>
+            </w:tabs>
+            <w:rPr>
+              <w:noProof/>
+              <w:lang w:val="en-GB" w:eastAsia="en-GB"/>
+            </w:rPr>
+          </w:pPr>
+          <w:hyperlink w:anchor="_Toc5034789" w:history="1">
             <w:r>
               <w:rPr>
                 <w:rStyle w:val="Hyperlink"/>
@@ -765,7 +718,7 @@
                 <w:noProof/>
                 <w:webHidden/>
               </w:rPr>
-              <w:instrText xml:space="preserve"> PAGEREF _Toc3676299 \h </w:instrText>
+              <w:instrText xml:space="preserve"> PAGEREF _Toc5034789 \h </w:instrText>
             </w:r>
             <w:r>
               <w:rPr>
@@ -807,7 +760,7 @@
               <w:lang w:val="en-GB" w:eastAsia="en-GB"/>
             </w:rPr>
           </w:pPr>
-          <w:hyperlink w:anchor="_Toc3676300" w:history="1">
+          <w:hyperlink w:anchor="_Toc5034790" w:history="1">
             <w:r>
               <w:rPr>
                 <w:rStyle w:val="Hyperlink"/>
@@ -834,7 +787,7 @@
                 <w:noProof/>
                 <w:webHidden/>
               </w:rPr>
-              <w:instrText xml:space="preserve"> PAGEREF _Toc3676300 \h </w:instrText>
+              <w:instrText xml:space="preserve"> PAGEREF _Toc5034790 \h </w:instrText>
             </w:r>
             <w:r>
               <w:rPr>
@@ -876,7 +829,7 @@
               <w:lang w:val="en-GB" w:eastAsia="en-GB"/>
             </w:rPr>
           </w:pPr>
-          <w:hyperlink w:anchor="_Toc3676301" w:history="1">
+          <w:hyperlink w:anchor="_Toc5034791" w:history="1">
             <w:r>
               <w:rPr>
                 <w:rStyle w:val="Hyperlink"/>
@@ -903,7 +856,7 @@
                 <w:noProof/>
                 <w:webHidden/>
               </w:rPr>
-              <w:instrText xml:space="preserve"> PAGEREF _Toc3676301 \h </w:instrText>
+              <w:instrText xml:space="preserve"> PAGEREF _Toc5034791 \h </w:instrText>
             </w:r>
             <w:r>
               <w:rPr>
@@ -945,7 +898,7 @@
               <w:lang w:val="en-GB" w:eastAsia="en-GB"/>
             </w:rPr>
           </w:pPr>
-          <w:hyperlink w:anchor="_Toc3676302" w:history="1">
+          <w:hyperlink w:anchor="_Toc5034792" w:history="1">
             <w:r>
               <w:rPr>
                 <w:rStyle w:val="Hyperlink"/>
@@ -972,7 +925,7 @@
                 <w:noProof/>
                 <w:webHidden/>
               </w:rPr>
-              <w:instrText xml:space="preserve"> PAGEREF _Toc3676302 \h </w:instrText>
+              <w:instrText xml:space="preserve"> PAGEREF _Toc5034792 \h </w:instrText>
             </w:r>
             <w:r>
               <w:rPr>
@@ -1014,7 +967,7 @@
               <w:lang w:val="en-GB" w:eastAsia="en-GB"/>
             </w:rPr>
           </w:pPr>
-          <w:hyperlink w:anchor="_Toc3676303" w:history="1">
+          <w:hyperlink w:anchor="_Toc5034793" w:history="1">
             <w:r>
               <w:rPr>
                 <w:rStyle w:val="Hyperlink"/>
@@ -1041,7 +994,7 @@
                 <w:noProof/>
                 <w:webHidden/>
               </w:rPr>
-              <w:instrText xml:space="preserve"> PAGEREF _Toc3676303 \h </w:instrText>
+              <w:instrText xml:space="preserve"> PAGEREF _Toc5034793 \h </w:instrText>
             </w:r>
             <w:r>
               <w:rPr>
@@ -1083,7 +1036,7 @@
               <w:lang w:val="en-GB" w:eastAsia="en-GB"/>
             </w:rPr>
           </w:pPr>
-          <w:hyperlink w:anchor="_Toc3676304" w:history="1">
+          <w:hyperlink w:anchor="_Toc5034794" w:history="1">
             <w:r>
               <w:rPr>
                 <w:rStyle w:val="Hyperlink"/>
@@ -1110,7 +1063,7 @@
                 <w:noProof/>
                 <w:webHidden/>
               </w:rPr>
-              <w:instrText xml:space="preserve"> PAGEREF _Toc3676304 \h </w:instrText>
+              <w:instrText xml:space="preserve"> PAGEREF _Toc5034794 \h </w:instrText>
             </w:r>
             <w:r>
               <w:rPr>
@@ -1152,7 +1105,7 @@
               <w:lang w:val="en-GB" w:eastAsia="en-GB"/>
             </w:rPr>
           </w:pPr>
-          <w:hyperlink w:anchor="_Toc3676305" w:history="1">
+          <w:hyperlink w:anchor="_Toc5034795" w:history="1">
             <w:r>
               <w:rPr>
                 <w:rStyle w:val="Hyperlink"/>
@@ -1179,7 +1132,7 @@
                 <w:noProof/>
                 <w:webHidden/>
               </w:rPr>
-              <w:instrText xml:space="preserve"> PAGEREF _Toc3676305 \h </w:instrText>
+              <w:instrText xml:space="preserve"> PAGEREF _Toc5034795 \h </w:instrText>
             </w:r>
             <w:r>
               <w:rPr>
@@ -1221,7 +1174,7 @@
               <w:lang w:val="en-GB" w:eastAsia="en-GB"/>
             </w:rPr>
           </w:pPr>
-          <w:hyperlink w:anchor="_Toc3676306" w:history="1">
+          <w:hyperlink w:anchor="_Toc5034796" w:history="1">
             <w:r>
               <w:rPr>
                 <w:rStyle w:val="Hyperlink"/>
@@ -1248,7 +1201,7 @@
                 <w:noProof/>
                 <w:webHidden/>
               </w:rPr>
-              <w:instrText xml:space="preserve"> PAGEREF _Toc3676306 \h </w:instrText>
+              <w:instrText xml:space="preserve"> PAGEREF _Toc5034796 \h </w:instrText>
             </w:r>
             <w:r>
               <w:rPr>
@@ -1290,7 +1243,7 @@
               <w:lang w:val="en-GB" w:eastAsia="en-GB"/>
             </w:rPr>
           </w:pPr>
-          <w:hyperlink w:anchor="_Toc3676307" w:history="1">
+          <w:hyperlink w:anchor="_Toc5034797" w:history="1">
             <w:r>
               <w:rPr>
                 <w:rStyle w:val="Hyperlink"/>
@@ -1317,7 +1270,7 @@
                 <w:noProof/>
                 <w:webHidden/>
               </w:rPr>
-              <w:instrText xml:space="preserve"> PAGEREF _Toc3676307 \h </w:instrText>
+              <w:instrText xml:space="preserve"> PAGEREF _Toc5034797 \h </w:instrText>
             </w:r>
             <w:r>
               <w:rPr>
@@ -1359,7 +1312,7 @@
               <w:lang w:val="en-GB" w:eastAsia="en-GB"/>
             </w:rPr>
           </w:pPr>
-          <w:hyperlink w:anchor="_Toc3676308" w:history="1">
+          <w:hyperlink w:anchor="_Toc5034798" w:history="1">
             <w:r>
               <w:rPr>
                 <w:rStyle w:val="Hyperlink"/>
@@ -1386,7 +1339,7 @@
                 <w:noProof/>
                 <w:webHidden/>
               </w:rPr>
-              <w:instrText xml:space="preserve"> PAGEREF _Toc3676308 \h </w:instrText>
+              <w:instrText xml:space="preserve"> PAGEREF _Toc5034798 \h </w:instrText>
             </w:r>
             <w:r>
               <w:rPr>
@@ -1428,7 +1381,7 @@
               <w:lang w:val="en-GB" w:eastAsia="en-GB"/>
             </w:rPr>
           </w:pPr>
-          <w:hyperlink w:anchor="_Toc3676309" w:history="1">
+          <w:hyperlink w:anchor="_Toc5034799" w:history="1">
             <w:r>
               <w:rPr>
                 <w:rStyle w:val="Hyperlink"/>
@@ -1455,7 +1408,7 @@
                 <w:noProof/>
                 <w:webHidden/>
               </w:rPr>
-              <w:instrText xml:space="preserve"> PAGEREF _Toc3676309 \h </w:instrText>
+              <w:instrText xml:space="preserve"> PAGEREF _Toc5034799 \h </w:instrText>
             </w:r>
             <w:r>
               <w:rPr>
@@ -1645,84 +1598,84 @@
       <w:pPr>
         <w:pStyle w:val="Heading1"/>
       </w:pPr>
-      <w:bookmarkStart w:id="1" w:name="_Toc527563947"/>
-      <w:bookmarkStart w:id="2" w:name="_Toc3676296"/>
+      <w:bookmarkStart w:id="0" w:name="_Toc527563947"/>
+      <w:bookmarkStart w:id="1" w:name="_Toc5034786"/>
       <w:r>
         <w:lastRenderedPageBreak/>
         <w:t>I</w:t>
       </w:r>
+      <w:bookmarkEnd w:id="0"/>
+      <w:r>
+        <w:t>NTRODUCTION:</w:t>
+      </w:r>
       <w:bookmarkEnd w:id="1"/>
-      <w:r>
-        <w:t>NTRODUCTION:</w:t>
+    </w:p>
+    <w:p>
+      <w:r>
+        <w:t xml:space="preserve">The multiplayer </w:t>
+      </w:r>
+      <w:r>
+        <w:t>real-</w:t>
+      </w:r>
+      <w:r>
+        <w:t xml:space="preserve">time </w:t>
+      </w:r>
+      <w:r>
+        <w:t>simulated card game is based on</w:t>
+      </w:r>
+      <w:r>
+        <w:t xml:space="preserve"> Dobble.</w:t>
+      </w:r>
+      <w:r>
+        <w:t xml:space="preserve"> </w:t>
+      </w:r>
+      <w:r>
+        <w:t xml:space="preserve">It’s a </w:t>
+      </w:r>
+      <w:r>
+        <w:t>network-oriented</w:t>
+      </w:r>
+      <w:r>
+        <w:t xml:space="preserve"> </w:t>
+      </w:r>
+      <w:r>
+        <w:t>concept</w:t>
+      </w:r>
+      <w:r>
+        <w:t xml:space="preserve">, which includes 2D packing algorithms, and finite projective planes to generate cards with a certain number of </w:t>
+      </w:r>
+      <w:r>
+        <w:t xml:space="preserve">specific </w:t>
+      </w:r>
+      <w:r>
+        <w:t xml:space="preserve">symbols on </w:t>
+      </w:r>
+      <w:r>
+        <w:t xml:space="preserve">each of </w:t>
+      </w:r>
+      <w:r>
+        <w:t>them</w:t>
+      </w:r>
+      <w:r>
+        <w:t>.</w:t>
+      </w:r>
+    </w:p>
+    <w:p/>
+    <w:p>
+      <w:pPr>
+        <w:pStyle w:val="Heading1"/>
+      </w:pPr>
+      <w:bookmarkStart w:id="2" w:name="_Toc5034787"/>
+      <w:r>
+        <w:t xml:space="preserve">ABOUT </w:t>
+      </w:r>
+      <w:r>
+        <w:t>DOBBLE</w:t>
+      </w:r>
+      <w:r>
+        <w:t>:</w:t>
       </w:r>
       <w:bookmarkEnd w:id="2"/>
-    </w:p>
-    <w:p>
-      <w:r>
-        <w:t xml:space="preserve">The multiplayer </w:t>
-      </w:r>
-      <w:r>
-        <w:t>real-</w:t>
-      </w:r>
-      <w:r>
-        <w:t xml:space="preserve">time </w:t>
-      </w:r>
-      <w:r>
-        <w:t>simulated card game is based on</w:t>
-      </w:r>
-      <w:r>
-        <w:t xml:space="preserve"> Dobble.</w:t>
-      </w:r>
-      <w:r>
-        <w:t xml:space="preserve"> </w:t>
-      </w:r>
-      <w:r>
-        <w:t xml:space="preserve">It’s a </w:t>
-      </w:r>
-      <w:r>
-        <w:t>network-oriented</w:t>
-      </w:r>
-      <w:r>
-        <w:t xml:space="preserve"> </w:t>
-      </w:r>
-      <w:r>
-        <w:t>concept</w:t>
-      </w:r>
-      <w:r>
-        <w:t xml:space="preserve">, which includes 2D packing algorithms, and finite projective planes to generate cards with a certain number of </w:t>
-      </w:r>
-      <w:r>
-        <w:t xml:space="preserve">specific </w:t>
-      </w:r>
-      <w:r>
-        <w:t xml:space="preserve">symbols on </w:t>
-      </w:r>
-      <w:r>
-        <w:t xml:space="preserve">each of </w:t>
-      </w:r>
-      <w:r>
-        <w:t>them</w:t>
-      </w:r>
-      <w:r>
-        <w:t>.</w:t>
-      </w:r>
-    </w:p>
-    <w:p/>
-    <w:p>
-      <w:pPr>
-        <w:pStyle w:val="Heading1"/>
-      </w:pPr>
-      <w:bookmarkStart w:id="3" w:name="_Toc3676297"/>
-      <w:r>
-        <w:t xml:space="preserve">ABOUT </w:t>
-      </w:r>
-      <w:r>
-        <w:t>DOBBLE</w:t>
-      </w:r>
-      <w:r>
-        <w:t>:</w:t>
-      </w:r>
-      <w:bookmarkEnd w:id="3"/>
     </w:p>
     <w:p>
       <w:r>
@@ -1763,6 +1716,7 @@
           <w:id w:val="-503819831"/>
           <w:citation/>
         </w:sdtPr>
+        <w:sdtEndPr/>
         <w:sdtContent>
           <w:r>
             <w:fldChar w:fldCharType="begin"/>
@@ -1871,6 +1825,7 @@
           <w:id w:val="-1051687423"/>
           <w:citation/>
         </w:sdtPr>
+        <w:sdtEndPr/>
         <w:sdtContent>
           <w:r>
             <w:fldChar w:fldCharType="begin"/>
@@ -1905,14 +1860,14 @@
       <w:pPr>
         <w:pStyle w:val="Heading1"/>
       </w:pPr>
-      <w:bookmarkStart w:id="4" w:name="_Toc3676298"/>
+      <w:bookmarkStart w:id="3" w:name="_Toc5034788"/>
       <w:r>
         <w:t>SYMBOL GENERATION</w:t>
       </w:r>
       <w:r>
         <w:t>:</w:t>
       </w:r>
-      <w:bookmarkEnd w:id="4"/>
+      <w:bookmarkEnd w:id="3"/>
     </w:p>
     <w:p>
       <w:r>
@@ -1956,6 +1911,7 @@
           <w:id w:val="1306503520"/>
           <w:citation/>
         </w:sdtPr>
+        <w:sdtEndPr/>
         <w:sdtContent>
           <w:r>
             <w:fldChar w:fldCharType="begin"/>
@@ -2039,6 +1995,7 @@
           <w:id w:val="1972624179"/>
           <w:citation/>
         </w:sdtPr>
+        <w:sdtEndPr/>
         <w:sdtContent>
           <w:r>
             <w:fldChar w:fldCharType="begin"/>
@@ -2119,6 +2076,7 @@
           <w:id w:val="708387713"/>
           <w:citation/>
         </w:sdtPr>
+        <w:sdtEndPr/>
         <w:sdtContent>
           <w:r>
             <w:fldChar w:fldCharType="begin"/>
@@ -2224,6 +2182,7 @@
           <w:id w:val="1482735958"/>
           <w:citation/>
         </w:sdtPr>
+        <w:sdtEndPr/>
         <w:sdtContent>
           <w:r>
             <w:fldChar w:fldCharType="begin"/>
@@ -2296,6 +2255,7 @@
           <w:id w:val="-12224631"/>
           <w:citation/>
         </w:sdtPr>
+        <w:sdtEndPr/>
         <w:sdtContent>
           <w:r>
             <w:fldChar w:fldCharType="begin"/>
@@ -2365,6 +2325,7 @@
           <w:id w:val="1276360595"/>
           <w:citation/>
         </w:sdtPr>
+        <w:sdtEndPr/>
         <w:sdtContent>
           <w:r>
             <w:fldChar w:fldCharType="begin"/>
@@ -2399,11 +2360,11 @@
       <w:pPr>
         <w:pStyle w:val="Heading1"/>
       </w:pPr>
-      <w:bookmarkStart w:id="5" w:name="_Toc3676299"/>
+      <w:bookmarkStart w:id="4" w:name="_Toc5034789"/>
       <w:r>
         <w:t>2D PACKING ALGORITHMS:</w:t>
       </w:r>
-      <w:bookmarkEnd w:id="5"/>
+      <w:bookmarkEnd w:id="4"/>
     </w:p>
     <w:p>
       <w:r>
@@ -2494,6 +2455,7 @@
           <w:id w:val="-414706686"/>
           <w:citation/>
         </w:sdtPr>
+        <w:sdtEndPr/>
         <w:sdtContent>
           <w:r>
             <w:fldChar w:fldCharType="begin"/>
@@ -2553,6 +2515,7 @@
           <w:id w:val="-1388172215"/>
           <w:citation/>
         </w:sdtPr>
+        <w:sdtEndPr/>
         <w:sdtContent>
           <w:r>
             <w:fldChar w:fldCharType="begin"/>
@@ -2622,6 +2585,7 @@
           <w:id w:val="-225680393"/>
           <w:citation/>
         </w:sdtPr>
+        <w:sdtEndPr/>
         <w:sdtContent>
           <w:r>
             <w:fldChar w:fldCharType="begin"/>
@@ -2655,6 +2619,7 @@
           <w:id w:val="-79380704"/>
           <w:citation/>
         </w:sdtPr>
+        <w:sdtEndPr/>
         <w:sdtContent>
           <w:r>
             <w:fldChar w:fldCharType="begin"/>
@@ -2715,6 +2680,7 @@
           <w:id w:val="-1322500153"/>
           <w:citation/>
         </w:sdtPr>
+        <w:sdtEndPr/>
         <w:sdtContent>
           <w:r>
             <w:fldChar w:fldCharType="begin"/>
@@ -2775,6 +2741,7 @@
           <w:id w:val="359020868"/>
           <w:citation/>
         </w:sdtPr>
+        <w:sdtEndPr/>
         <w:sdtContent>
           <w:r>
             <w:fldChar w:fldCharType="begin"/>
@@ -2841,6 +2808,7 @@
           <w:id w:val="-1497484647"/>
           <w:citation/>
         </w:sdtPr>
+        <w:sdtEndPr/>
         <w:sdtContent>
           <w:r>
             <w:fldChar w:fldCharType="begin"/>
@@ -2924,6 +2892,7 @@
           <w:id w:val="-1110961354"/>
           <w:citation/>
         </w:sdtPr>
+        <w:sdtEndPr/>
         <w:sdtContent>
           <w:r>
             <w:fldChar w:fldCharType="begin"/>
@@ -2960,7 +2929,7 @@
       <w:pPr>
         <w:pStyle w:val="Heading2"/>
       </w:pPr>
-      <w:bookmarkStart w:id="6" w:name="_Toc3676300"/>
+      <w:bookmarkStart w:id="5" w:name="_Toc5034790"/>
       <w:r>
         <w:lastRenderedPageBreak/>
         <w:t>P</w:t>
@@ -2977,20 +2946,20 @@
       <w:r>
         <w:t>:</w:t>
       </w:r>
-      <w:bookmarkEnd w:id="6"/>
+      <w:bookmarkEnd w:id="5"/>
     </w:p>
     <w:p>
       <w:pPr>
         <w:pStyle w:val="Heading3"/>
       </w:pPr>
-      <w:bookmarkStart w:id="7" w:name="_Hlk3674095"/>
-      <w:bookmarkStart w:id="8" w:name="_Toc3676301"/>
+      <w:bookmarkStart w:id="6" w:name="_Hlk3674095"/>
+      <w:bookmarkStart w:id="7" w:name="_Toc5034791"/>
       <w:r>
         <w:t>FIRST HEURISTIC:</w:t>
       </w:r>
-      <w:bookmarkEnd w:id="8"/>
-    </w:p>
-    <w:bookmarkEnd w:id="7"/>
+      <w:bookmarkEnd w:id="7"/>
+    </w:p>
+    <w:bookmarkEnd w:id="6"/>
     <w:p>
       <w:pPr>
         <w:pStyle w:val="NoSpacing"/>
@@ -3230,7 +3199,7 @@
       <w:pPr>
         <w:pStyle w:val="Heading3"/>
       </w:pPr>
-      <w:bookmarkStart w:id="9" w:name="_Toc3676302"/>
+      <w:bookmarkStart w:id="8" w:name="_Toc5034792"/>
       <w:r>
         <w:t>SECOND HEURI</w:t>
       </w:r>
@@ -3240,7 +3209,7 @@
       <w:r>
         <w:t>TIC:</w:t>
       </w:r>
-      <w:bookmarkEnd w:id="9"/>
+      <w:bookmarkEnd w:id="8"/>
     </w:p>
     <w:p>
       <w:pPr>
@@ -3491,22 +3460,22 @@
       <w:pPr>
         <w:pStyle w:val="Heading2"/>
       </w:pPr>
-      <w:bookmarkStart w:id="10" w:name="_Toc3676303"/>
+      <w:bookmarkStart w:id="9" w:name="_Toc5034793"/>
       <w:r>
         <w:lastRenderedPageBreak/>
         <w:t>DIAGRAMS:</w:t>
       </w:r>
+      <w:bookmarkEnd w:id="9"/>
+    </w:p>
+    <w:p>
+      <w:pPr>
+        <w:pStyle w:val="Heading3"/>
+      </w:pPr>
+      <w:bookmarkStart w:id="10" w:name="_Toc5034794"/>
+      <w:r>
+        <w:t>FIRST HEURISTIC:</w:t>
+      </w:r>
       <w:bookmarkEnd w:id="10"/>
-    </w:p>
-    <w:p>
-      <w:pPr>
-        <w:pStyle w:val="Heading3"/>
-      </w:pPr>
-      <w:bookmarkStart w:id="11" w:name="_Toc3676304"/>
-      <w:r>
-        <w:t>FIRST HEURISTIC:</w:t>
-      </w:r>
-      <w:bookmarkEnd w:id="11"/>
     </w:p>
     <w:p>
       <w:pPr>
@@ -3888,11 +3857,11 @@
       <w:pPr>
         <w:pStyle w:val="Heading3"/>
       </w:pPr>
-      <w:bookmarkStart w:id="12" w:name="_Toc3676305"/>
+      <w:bookmarkStart w:id="11" w:name="_Toc5034795"/>
       <w:r>
         <w:t>SECOND HEURISTIC:</w:t>
       </w:r>
-      <w:bookmarkEnd w:id="12"/>
+      <w:bookmarkEnd w:id="11"/>
     </w:p>
     <w:p>
       <w:r>
@@ -4012,13 +3981,7 @@
         <w:rPr>
           <w:rStyle w:val="SubtleEmphasis"/>
         </w:rPr>
-        <w:t xml:space="preserve">          </w:t>
-      </w:r>
-      <w:r>
-        <w:rPr>
-          <w:rStyle w:val="SubtleEmphasis"/>
-        </w:rPr>
-        <w:t>Figure 4 – Circle mirrored through at a perpendicular axis.</w:t>
+        <w:t xml:space="preserve">          Figure 4 – Circle mirrored through at a perpendicular axis.</w:t>
       </w:r>
     </w:p>
     <w:p/>
@@ -4026,11 +3989,11 @@
       <w:pPr>
         <w:pStyle w:val="Heading1"/>
       </w:pPr>
-      <w:bookmarkStart w:id="13" w:name="_Toc3676306"/>
+      <w:bookmarkStart w:id="12" w:name="_Toc5034796"/>
       <w:r>
         <w:t>ENGINE ARCHITECTURE:</w:t>
       </w:r>
-      <w:bookmarkEnd w:id="13"/>
+      <w:bookmarkEnd w:id="12"/>
     </w:p>
     <w:p>
       <w:r>
@@ -4101,6 +4064,7 @@
           <w:id w:val="-1815946112"/>
           <w:citation/>
         </w:sdtPr>
+        <w:sdtEndPr/>
         <w:sdtContent>
           <w:r>
             <w:fldChar w:fldCharType="begin"/>
@@ -4191,6 +4155,7 @@
           <w:id w:val="-1824111066"/>
           <w:citation/>
         </w:sdtPr>
+        <w:sdtEndPr/>
         <w:sdtContent>
           <w:r>
             <w:fldChar w:fldCharType="begin"/>
@@ -4232,6 +4197,7 @@
           <w:id w:val="1022446234"/>
           <w:citation/>
         </w:sdtPr>
+        <w:sdtEndPr/>
         <w:sdtContent>
           <w:r>
             <w:fldChar w:fldCharType="begin"/>
@@ -4287,6 +4253,7 @@
           <w:id w:val="-390578016"/>
           <w:citation/>
         </w:sdtPr>
+        <w:sdtEndPr/>
         <w:sdtContent>
           <w:r>
             <w:fldChar w:fldCharType="begin"/>
@@ -4352,6 +4319,7 @@
           <w:id w:val="1781687877"/>
           <w:citation/>
         </w:sdtPr>
+        <w:sdtEndPr/>
         <w:sdtContent>
           <w:r>
             <w:fldChar w:fldCharType="begin"/>
@@ -4433,6 +4401,7 @@
           <w:id w:val="1612623832"/>
           <w:citation/>
         </w:sdtPr>
+        <w:sdtEndPr/>
         <w:sdtContent>
           <w:r>
             <w:fldChar w:fldCharType="begin"/>
@@ -4487,6 +4456,7 @@
           <w:id w:val="-1536421328"/>
           <w:citation/>
         </w:sdtPr>
+        <w:sdtEndPr/>
         <w:sdtContent>
           <w:r>
             <w:fldChar w:fldCharType="begin"/>
@@ -4544,6 +4514,7 @@
           <w:id w:val="2085490325"/>
           <w:citation/>
         </w:sdtPr>
+        <w:sdtEndPr/>
         <w:sdtContent>
           <w:r>
             <w:fldChar w:fldCharType="begin"/>
@@ -4574,6 +4545,7 @@
           <w:id w:val="-210194890"/>
           <w:citation/>
         </w:sdtPr>
+        <w:sdtEndPr/>
         <w:sdtContent>
           <w:r>
             <w:fldChar w:fldCharType="begin"/>
@@ -4644,6 +4616,7 @@
           <w:id w:val="-2080585668"/>
           <w:citation/>
         </w:sdtPr>
+        <w:sdtEndPr/>
         <w:sdtContent>
           <w:r>
             <w:fldChar w:fldCharType="begin"/>
@@ -4729,6 +4702,7 @@
           <w:id w:val="892086063"/>
           <w:citation/>
         </w:sdtPr>
+        <w:sdtEndPr/>
         <w:sdtContent>
           <w:r>
             <w:fldChar w:fldCharType="begin"/>
@@ -4864,6 +4838,11 @@
           <w:id w:val="397324677"/>
           <w:citation/>
         </w:sdtPr>
+        <w:sdtEndPr>
+          <w:rPr>
+            <w:rStyle w:val="SubtleEmphasis"/>
+          </w:rPr>
+        </w:sdtEndPr>
         <w:sdtContent>
           <w:r>
             <w:rPr>
@@ -4944,6 +4923,7 @@
           <w:id w:val="-1094315859"/>
           <w:citation/>
         </w:sdtPr>
+        <w:sdtEndPr/>
         <w:sdtContent>
           <w:r>
             <w:fldChar w:fldCharType="begin"/>
@@ -5048,6 +5028,7 @@
           <w:id w:val="-452324335"/>
           <w:citation/>
         </w:sdtPr>
+        <w:sdtEndPr/>
         <w:sdtContent>
           <w:r>
             <w:fldChar w:fldCharType="begin"/>
@@ -5081,6 +5062,7 @@
           <w:id w:val="-990717187"/>
           <w:citation/>
         </w:sdtPr>
+        <w:sdtEndPr/>
         <w:sdtContent>
           <w:r>
             <w:fldChar w:fldCharType="begin"/>
@@ -5138,6 +5120,7 @@
           <w:id w:val="-65496004"/>
           <w:citation/>
         </w:sdtPr>
+        <w:sdtEndPr/>
         <w:sdtContent>
           <w:r>
             <w:fldChar w:fldCharType="begin"/>
@@ -5191,6 +5174,7 @@
           <w:id w:val="-995721156"/>
           <w:citation/>
         </w:sdtPr>
+        <w:sdtEndPr/>
         <w:sdtContent>
           <w:r>
             <w:fldChar w:fldCharType="begin"/>
@@ -5295,6 +5279,7 @@
           <w:id w:val="-309169138"/>
           <w:citation/>
         </w:sdtPr>
+        <w:sdtEndPr/>
         <w:sdtContent>
           <w:r>
             <w:fldChar w:fldCharType="begin"/>
@@ -5445,6 +5430,7 @@
           <w:id w:val="478431817"/>
           <w:citation/>
         </w:sdtPr>
+        <w:sdtEndPr/>
         <w:sdtContent>
           <w:r>
             <w:fldChar w:fldCharType="begin"/>
@@ -5478,6 +5464,7 @@
           <w:id w:val="1280218359"/>
           <w:citation/>
         </w:sdtPr>
+        <w:sdtEndPr/>
         <w:sdtContent>
           <w:r>
             <w:fldChar w:fldCharType="begin"/>
@@ -5534,6 +5521,7 @@
           <w:id w:val="-452479804"/>
           <w:citation/>
         </w:sdtPr>
+        <w:sdtEndPr/>
         <w:sdtContent>
           <w:r>
             <w:fldChar w:fldCharType="begin"/>
@@ -5579,6 +5567,7 @@
           <w:id w:val="1821079565"/>
           <w:citation/>
         </w:sdtPr>
+        <w:sdtEndPr/>
         <w:sdtContent>
           <w:r>
             <w:fldChar w:fldCharType="begin"/>
@@ -5784,6 +5773,11 @@
           <w:id w:val="-1835141648"/>
           <w:citation/>
         </w:sdtPr>
+        <w:sdtEndPr>
+          <w:rPr>
+            <w:rStyle w:val="SubtleEmphasis"/>
+          </w:rPr>
+        </w:sdtEndPr>
         <w:sdtContent>
           <w:r>
             <w:rPr>
@@ -5832,12 +5826,12 @@
       <w:pPr>
         <w:pStyle w:val="Heading1"/>
       </w:pPr>
-      <w:bookmarkStart w:id="14" w:name="_Toc3676307"/>
+      <w:bookmarkStart w:id="13" w:name="_Toc5034797"/>
       <w:r>
         <w:lastRenderedPageBreak/>
         <w:t>NETWORKING:</w:t>
       </w:r>
-      <w:bookmarkEnd w:id="14"/>
+      <w:bookmarkEnd w:id="13"/>
     </w:p>
     <w:p>
       <w:r>
@@ -5899,6 +5893,7 @@
           <w:id w:val="-1601404792"/>
           <w:citation/>
         </w:sdtPr>
+        <w:sdtEndPr/>
         <w:sdtContent>
           <w:r>
             <w:fldChar w:fldCharType="begin"/>
@@ -5962,6 +5957,7 @@
           <w:id w:val="-817501349"/>
           <w:citation/>
         </w:sdtPr>
+        <w:sdtEndPr/>
         <w:sdtContent>
           <w:r>
             <w:fldChar w:fldCharType="begin"/>
@@ -6083,6 +6079,7 @@
           <w:id w:val="-960889930"/>
           <w:citation/>
         </w:sdtPr>
+        <w:sdtEndPr/>
         <w:sdtContent>
           <w:r>
             <w:fldChar w:fldCharType="begin"/>
@@ -6129,6 +6126,7 @@
           <w:id w:val="1162742624"/>
           <w:citation/>
         </w:sdtPr>
+        <w:sdtEndPr/>
         <w:sdtContent>
           <w:r>
             <w:fldChar w:fldCharType="begin"/>
@@ -6227,6 +6225,7 @@
           <w:id w:val="587963355"/>
           <w:citation/>
         </w:sdtPr>
+        <w:sdtEndPr/>
         <w:sdtContent>
           <w:r>
             <w:fldChar w:fldCharType="begin"/>
@@ -6321,6 +6320,7 @@
           <w:id w:val="-1217505211"/>
           <w:citation/>
         </w:sdtPr>
+        <w:sdtEndPr/>
         <w:sdtContent>
           <w:r>
             <w:rPr>
@@ -6416,6 +6416,7 @@
           <w:id w:val="1619338753"/>
           <w:citation/>
         </w:sdtPr>
+        <w:sdtEndPr/>
         <w:sdtContent>
           <w:r>
             <w:fldChar w:fldCharType="begin"/>
@@ -6571,6 +6572,7 @@
           <w:id w:val="-595173124"/>
           <w:citation/>
         </w:sdtPr>
+        <w:sdtEndPr/>
         <w:sdtContent>
           <w:r>
             <w:fldChar w:fldCharType="begin"/>
@@ -6659,6 +6661,7 @@
           <w:id w:val="1927143990"/>
           <w:citation/>
         </w:sdtPr>
+        <w:sdtEndPr/>
         <w:sdtContent>
           <w:r>
             <w:fldChar w:fldCharType="begin"/>
@@ -6714,6 +6717,7 @@
           <w:id w:val="-1316023130"/>
           <w:citation/>
         </w:sdtPr>
+        <w:sdtEndPr/>
         <w:sdtContent>
           <w:r>
             <w:fldChar w:fldCharType="begin"/>
@@ -6768,6 +6772,7 @@
           <w:id w:val="692657132"/>
           <w:citation/>
         </w:sdtPr>
+        <w:sdtEndPr/>
         <w:sdtContent>
           <w:r>
             <w:fldChar w:fldCharType="begin"/>
@@ -6842,6 +6847,7 @@
           <w:id w:val="-1579274496"/>
           <w:citation/>
         </w:sdtPr>
+        <w:sdtEndPr/>
         <w:sdtContent>
           <w:r>
             <w:fldChar w:fldCharType="begin"/>
@@ -6982,6 +6988,7 @@
           <w:id w:val="46813068"/>
           <w:citation/>
         </w:sdtPr>
+        <w:sdtEndPr/>
         <w:sdtContent>
           <w:r>
             <w:fldChar w:fldCharType="begin"/>
@@ -7041,6 +7048,7 @@
           <w:id w:val="-684051901"/>
           <w:citation/>
         </w:sdtPr>
+        <w:sdtEndPr/>
         <w:sdtContent>
           <w:r>
             <w:fldChar w:fldCharType="begin"/>
@@ -7101,6 +7109,7 @@
           <w:id w:val="976502459"/>
           <w:citation/>
         </w:sdtPr>
+        <w:sdtEndPr/>
         <w:sdtContent>
           <w:r>
             <w:fldChar w:fldCharType="begin"/>
@@ -7163,6 +7172,7 @@
           <w:id w:val="-1188446081"/>
           <w:citation/>
         </w:sdtPr>
+        <w:sdtEndPr/>
         <w:sdtContent>
           <w:r>
             <w:fldChar w:fldCharType="begin"/>
@@ -7253,6 +7263,7 @@
           <w:id w:val="426230583"/>
           <w:citation/>
         </w:sdtPr>
+        <w:sdtEndPr/>
         <w:sdtContent>
           <w:r>
             <w:fldChar w:fldCharType="begin"/>
@@ -7283,7 +7294,10 @@
       </w:r>
     </w:p>
     <w:p/>
-    <w:p/>
+    <w:p>
+      <w:bookmarkStart w:id="14" w:name="_GoBack"/>
+      <w:bookmarkEnd w:id="14"/>
+    </w:p>
     <w:p>
       <w:r>
         <w:lastRenderedPageBreak/>
@@ -7330,6 +7344,7 @@
           <w:id w:val="-1689747796"/>
           <w:citation/>
         </w:sdtPr>
+        <w:sdtEndPr/>
         <w:sdtContent>
           <w:r>
             <w:fldChar w:fldCharType="begin"/>
@@ -7366,6 +7381,7 @@
           <w:id w:val="2062369911"/>
           <w:citation/>
         </w:sdtPr>
+        <w:sdtEndPr/>
         <w:sdtContent>
           <w:r>
             <w:fldChar w:fldCharType="begin"/>
@@ -7420,6 +7436,7 @@
           <w:id w:val="-1768382814"/>
           <w:citation/>
         </w:sdtPr>
+        <w:sdtEndPr/>
         <w:sdtContent>
           <w:r>
             <w:fldChar w:fldCharType="begin"/>
@@ -7454,7 +7471,7 @@
       <w:pPr>
         <w:pStyle w:val="Heading1"/>
       </w:pPr>
-      <w:bookmarkStart w:id="15" w:name="_Toc3676308"/>
+      <w:bookmarkStart w:id="15" w:name="_Toc5034798"/>
       <w:r>
         <w:t>CONCLUSION:</w:t>
       </w:r>
@@ -7621,7 +7638,7 @@
     <w:p/>
     <w:p/>
     <w:p/>
-    <w:bookmarkStart w:id="16" w:name="_Toc3676309" w:displacedByCustomXml="next"/>
+    <w:bookmarkStart w:id="16" w:name="_Toc5034799" w:displacedByCustomXml="next"/>
     <w:sdt>
       <w:sdtPr>
         <w:rPr>
@@ -7635,6 +7652,7 @@
           <w:docPartUnique/>
         </w:docPartObj>
       </w:sdtPr>
+      <w:sdtEndPr/>
       <w:sdtContent>
         <w:p>
           <w:pPr>
@@ -7650,6 +7668,7 @@
             <w:id w:val="111145805"/>
             <w:bibliography/>
           </w:sdtPr>
+          <w:sdtEndPr/>
           <w:sdtContent>
             <w:p>
               <w:pPr>
@@ -11136,7 +11155,7 @@
 </file>
 
 <file path=customXml/itemProps1.xml><?xml version="1.0" encoding="utf-8"?>
-<ds:datastoreItem xmlns:ds="http://schemas.openxmlformats.org/officeDocument/2006/customXml" ds:itemID="{9CC38EF5-1B28-4A01-8452-FA5C5BA6A7D8}">
+<ds:datastoreItem xmlns:ds="http://schemas.openxmlformats.org/officeDocument/2006/customXml" ds:itemID="{DBB768AE-6A6C-467A-86E6-EC21A5246F68}">
   <ds:schemaRefs>
     <ds:schemaRef ds:uri="http://schemas.openxmlformats.org/officeDocument/2006/bibliography"/>
   </ds:schemaRefs>

</xml_diff>